<commit_message>
Added circuit to hardware documentation
</commit_message>
<xml_diff>
--- a/IOT Projeto.docx
+++ b/IOT Projeto.docx
@@ -1,6 +1,6 @@
 
 <file path=word/document.xml><?xml version="1.0" encoding="utf-8"?>
-<w:document xmlns:wpc="http://schemas.microsoft.com/office/word/2010/wordprocessingCanvas" xmlns:cx="http://schemas.microsoft.com/office/drawing/2014/chartex" xmlns:cx1="http://schemas.microsoft.com/office/drawing/2015/9/8/chartex" xmlns:mc="http://schemas.openxmlformats.org/markup-compatibility/2006" xmlns:o="urn:schemas-microsoft-com:office:office" xmlns:r="http://schemas.openxmlformats.org/officeDocument/2006/relationships" xmlns:m="http://schemas.openxmlformats.org/officeDocument/2006/math" xmlns:v="urn:schemas-microsoft-com:vml" xmlns:wp14="http://schemas.microsoft.com/office/word/2010/wordprocessingDrawing" xmlns:wp="http://schemas.openxmlformats.org/drawingml/2006/wordprocessingDrawing" xmlns:w10="urn:schemas-microsoft-com:office:word" xmlns:w="http://schemas.openxmlformats.org/wordprocessingml/2006/main" xmlns:w14="http://schemas.microsoft.com/office/word/2010/wordml" xmlns:w15="http://schemas.microsoft.com/office/word/2012/wordml" xmlns:w16se="http://schemas.microsoft.com/office/word/2015/wordml/symex" xmlns:wpg="http://schemas.microsoft.com/office/word/2010/wordprocessingGroup" xmlns:wpi="http://schemas.microsoft.com/office/word/2010/wordprocessingInk" xmlns:wne="http://schemas.microsoft.com/office/word/2006/wordml" xmlns:wps="http://schemas.microsoft.com/office/word/2010/wordprocessingShape" mc:Ignorable="w14 w15 w16se wp14">
+<w:document xmlns:wpc="http://schemas.microsoft.com/office/word/2010/wordprocessingCanvas" xmlns:cx="http://schemas.microsoft.com/office/drawing/2014/chartex" xmlns:cx1="http://schemas.microsoft.com/office/drawing/2015/9/8/chartex" xmlns:cx2="http://schemas.microsoft.com/office/drawing/2015/10/21/chartex" xmlns:cx3="http://schemas.microsoft.com/office/drawing/2016/5/9/chartex" xmlns:cx4="http://schemas.microsoft.com/office/drawing/2016/5/10/chartex" xmlns:cx5="http://schemas.microsoft.com/office/drawing/2016/5/11/chartex" xmlns:cx6="http://schemas.microsoft.com/office/drawing/2016/5/12/chartex" xmlns:cx7="http://schemas.microsoft.com/office/drawing/2016/5/13/chartex" xmlns:cx8="http://schemas.microsoft.com/office/drawing/2016/5/14/chartex" xmlns:mc="http://schemas.openxmlformats.org/markup-compatibility/2006" xmlns:aink="http://schemas.microsoft.com/office/drawing/2016/ink" xmlns:am3d="http://schemas.microsoft.com/office/drawing/2017/model3d" xmlns:o="urn:schemas-microsoft-com:office:office" xmlns:r="http://schemas.openxmlformats.org/officeDocument/2006/relationships" xmlns:m="http://schemas.openxmlformats.org/officeDocument/2006/math" xmlns:v="urn:schemas-microsoft-com:vml" xmlns:wp14="http://schemas.microsoft.com/office/word/2010/wordprocessingDrawing" xmlns:wp="http://schemas.openxmlformats.org/drawingml/2006/wordprocessingDrawing" xmlns:w10="urn:schemas-microsoft-com:office:word" xmlns:w="http://schemas.openxmlformats.org/wordprocessingml/2006/main" xmlns:w14="http://schemas.microsoft.com/office/word/2010/wordml" xmlns:w15="http://schemas.microsoft.com/office/word/2012/wordml" xmlns:w16cid="http://schemas.microsoft.com/office/word/2016/wordml/cid" xmlns:w16se="http://schemas.microsoft.com/office/word/2015/wordml/symex" xmlns:wpg="http://schemas.microsoft.com/office/word/2010/wordprocessingGroup" xmlns:wpi="http://schemas.microsoft.com/office/word/2010/wordprocessingInk" xmlns:wne="http://schemas.microsoft.com/office/word/2006/wordml" xmlns:wps="http://schemas.microsoft.com/office/word/2010/wordprocessingShape" mc:Ignorable="w14 w15 w16se w16cid wp14">
   <w:body>
     <w:p>
       <w:pPr>
@@ -61,8 +61,17 @@
           <w:sz w:val="28"/>
         </w:rPr>
         <w:tab/>
-        <w:t>Dário Téles</w:t>
-      </w:r>
+        <w:t xml:space="preserve">Dário </w:t>
+      </w:r>
+      <w:proofErr w:type="spellStart"/>
+      <w:r>
+        <w:rPr>
+          <w:b/>
+          <w:sz w:val="28"/>
+        </w:rPr>
+        <w:t>Téles</w:t>
+      </w:r>
+      <w:proofErr w:type="spellEnd"/>
       <w:r>
         <w:rPr>
           <w:b/>
@@ -217,13 +226,31 @@
           <w:sz w:val="36"/>
         </w:rPr>
       </w:pPr>
+      <w:proofErr w:type="spellStart"/>
       <w:r>
         <w:rPr>
           <w:b/>
           <w:sz w:val="36"/>
         </w:rPr>
-        <w:t>Smart Cane</w:t>
-      </w:r>
+        <w:t>Smart</w:t>
+      </w:r>
+      <w:proofErr w:type="spellEnd"/>
+      <w:r>
+        <w:rPr>
+          <w:b/>
+          <w:sz w:val="36"/>
+        </w:rPr>
+        <w:t xml:space="preserve"> </w:t>
+      </w:r>
+      <w:proofErr w:type="spellStart"/>
+      <w:r>
+        <w:rPr>
+          <w:b/>
+          <w:sz w:val="36"/>
+        </w:rPr>
+        <w:t>Cane</w:t>
+      </w:r>
+      <w:proofErr w:type="spellEnd"/>
     </w:p>
     <w:p>
       <w:pPr>
@@ -498,10 +525,44 @@
           <w:color w:val="000000"/>
           <w:shd w:val="clear" w:color="auto" w:fill="FFFFFF"/>
         </w:rPr>
-        <w:t xml:space="preserve"> (Smart Cane)</w:t>
-      </w:r>
-      <w:bookmarkStart w:id="0" w:name="_GoBack"/>
-      <w:bookmarkEnd w:id="0"/>
+        <w:t xml:space="preserve"> (</w:t>
+      </w:r>
+      <w:proofErr w:type="spellStart"/>
+      <w:r>
+        <w:rPr>
+          <w:rFonts w:ascii="Helvetica" w:hAnsi="Helvetica" w:cs="Helvetica"/>
+          <w:color w:val="000000"/>
+          <w:shd w:val="clear" w:color="auto" w:fill="FFFFFF"/>
+        </w:rPr>
+        <w:t>Smart</w:t>
+      </w:r>
+      <w:proofErr w:type="spellEnd"/>
+      <w:r>
+        <w:rPr>
+          <w:rFonts w:ascii="Helvetica" w:hAnsi="Helvetica" w:cs="Helvetica"/>
+          <w:color w:val="000000"/>
+          <w:shd w:val="clear" w:color="auto" w:fill="FFFFFF"/>
+        </w:rPr>
+        <w:t xml:space="preserve"> </w:t>
+      </w:r>
+      <w:proofErr w:type="spellStart"/>
+      <w:r>
+        <w:rPr>
+          <w:rFonts w:ascii="Helvetica" w:hAnsi="Helvetica" w:cs="Helvetica"/>
+          <w:color w:val="000000"/>
+          <w:shd w:val="clear" w:color="auto" w:fill="FFFFFF"/>
+        </w:rPr>
+        <w:t>Cane</w:t>
+      </w:r>
+      <w:proofErr w:type="spellEnd"/>
+      <w:r>
+        <w:rPr>
+          <w:rFonts w:ascii="Helvetica" w:hAnsi="Helvetica" w:cs="Helvetica"/>
+          <w:color w:val="000000"/>
+          <w:shd w:val="clear" w:color="auto" w:fill="FFFFFF"/>
+        </w:rPr>
+        <w:t>)</w:t>
+      </w:r>
       <w:r>
         <w:rPr>
           <w:rFonts w:ascii="Helvetica" w:hAnsi="Helvetica" w:cs="Helvetica"/>
@@ -540,7 +601,25 @@
           <w:color w:val="000000"/>
           <w:shd w:val="clear" w:color="auto" w:fill="FFFFFF"/>
         </w:rPr>
-        <w:t xml:space="preserve"> arduino conectado a um sensor de distância</w:t>
+        <w:t xml:space="preserve"> </w:t>
+      </w:r>
+      <w:proofErr w:type="spellStart"/>
+      <w:r>
+        <w:rPr>
+          <w:rFonts w:ascii="Helvetica" w:hAnsi="Helvetica" w:cs="Helvetica"/>
+          <w:color w:val="000000"/>
+          <w:shd w:val="clear" w:color="auto" w:fill="FFFFFF"/>
+        </w:rPr>
+        <w:t>arduino</w:t>
+      </w:r>
+      <w:proofErr w:type="spellEnd"/>
+      <w:r>
+        <w:rPr>
+          <w:rFonts w:ascii="Helvetica" w:hAnsi="Helvetica" w:cs="Helvetica"/>
+          <w:color w:val="000000"/>
+          <w:shd w:val="clear" w:color="auto" w:fill="FFFFFF"/>
+        </w:rPr>
+        <w:t xml:space="preserve"> conectado a um sensor de distância</w:t>
       </w:r>
       <w:r>
         <w:rPr>
@@ -718,14 +797,25 @@
           <w:shd w:val="clear" w:color="auto" w:fill="FFFFFF"/>
         </w:rPr>
       </w:pPr>
-      <w:r>
-        <w:rPr>
-          <w:rFonts w:ascii="Helvetica" w:hAnsi="Helvetica" w:cs="Helvetica"/>
-          <w:b/>
-          <w:color w:val="000000"/>
-          <w:shd w:val="clear" w:color="auto" w:fill="FFFFFF"/>
-        </w:rPr>
-        <w:t>Arduino uno R3</w:t>
+      <w:proofErr w:type="spellStart"/>
+      <w:r>
+        <w:rPr>
+          <w:rFonts w:ascii="Helvetica" w:hAnsi="Helvetica" w:cs="Helvetica"/>
+          <w:b/>
+          <w:color w:val="000000"/>
+          <w:shd w:val="clear" w:color="auto" w:fill="FFFFFF"/>
+        </w:rPr>
+        <w:t>Arduino</w:t>
+      </w:r>
+      <w:proofErr w:type="spellEnd"/>
+      <w:r>
+        <w:rPr>
+          <w:rFonts w:ascii="Helvetica" w:hAnsi="Helvetica" w:cs="Helvetica"/>
+          <w:b/>
+          <w:color w:val="000000"/>
+          <w:shd w:val="clear" w:color="auto" w:fill="FFFFFF"/>
+        </w:rPr>
+        <w:t xml:space="preserve"> uno R3</w:t>
       </w:r>
     </w:p>
     <w:p>
@@ -1386,7 +1476,6 @@
           <w:color w:val="000000"/>
           <w:shd w:val="clear" w:color="auto" w:fill="FFFFFF"/>
         </w:rPr>
-        <w:lastRenderedPageBreak/>
         <w:t>Bengala comum</w:t>
       </w:r>
     </w:p>
@@ -1785,6 +1874,7 @@
           </wp:anchor>
         </w:drawing>
       </w:r>
+      <w:proofErr w:type="spellStart"/>
       <w:r>
         <w:rPr>
           <w:rFonts w:ascii="Helvetica" w:hAnsi="Helvetica" w:cs="Helvetica"/>
@@ -1794,6 +1884,7 @@
         </w:rPr>
         <w:t>Tinkercad</w:t>
       </w:r>
+      <w:proofErr w:type="spellEnd"/>
     </w:p>
     <w:p>
       <w:pPr>
@@ -1831,13 +1922,66 @@
         <w:tabs>
           <w:tab w:val="left" w:pos="1935"/>
         </w:tabs>
-        <w:rPr>
-          <w:rFonts w:ascii="Helvetica" w:hAnsi="Helvetica" w:cs="Helvetica"/>
-          <w:b/>
-          <w:color w:val="000000"/>
-          <w:shd w:val="clear" w:color="auto" w:fill="FFFFFF"/>
-        </w:rPr>
-      </w:pPr>
+        <w:ind w:left="-1418"/>
+        <w:rPr>
+          <w:rFonts w:ascii="Helvetica" w:hAnsi="Helvetica" w:cs="Helvetica"/>
+          <w:b/>
+          <w:color w:val="000000"/>
+          <w:shd w:val="clear" w:color="auto" w:fill="FFFFFF"/>
+        </w:rPr>
+      </w:pPr>
+      <w:r>
+        <w:rPr>
+          <w:rFonts w:ascii="Helvetica" w:hAnsi="Helvetica" w:cs="Helvetica"/>
+          <w:b/>
+          <w:noProof/>
+          <w:color w:val="000000"/>
+          <w:shd w:val="clear" w:color="auto" w:fill="FFFFFF"/>
+        </w:rPr>
+        <w:drawing>
+          <wp:inline distT="0" distB="0" distL="0" distR="0">
+            <wp:extent cx="7149179" cy="4191000"/>
+            <wp:effectExtent l="0" t="0" r="1270" b="0"/>
+            <wp:docPr id="5" name="Picture 5"/>
+            <wp:cNvGraphicFramePr>
+              <a:graphicFrameLocks xmlns:a="http://schemas.openxmlformats.org/drawingml/2006/main" noChangeAspect="1"/>
+            </wp:cNvGraphicFramePr>
+            <a:graphic xmlns:a="http://schemas.openxmlformats.org/drawingml/2006/main">
+              <a:graphicData uri="http://schemas.openxmlformats.org/drawingml/2006/picture">
+                <pic:pic xmlns:pic="http://schemas.openxmlformats.org/drawingml/2006/picture">
+                  <pic:nvPicPr>
+                    <pic:cNvPr id="5" name="Screen Shot 2018-04-25 at 16.55.14.png"/>
+                    <pic:cNvPicPr/>
+                  </pic:nvPicPr>
+                  <pic:blipFill>
+                    <a:blip r:embed="rId16" cstate="print">
+                      <a:extLst>
+                        <a:ext uri="{28A0092B-C50C-407E-A947-70E740481C1C}">
+                          <a14:useLocalDpi xmlns:a14="http://schemas.microsoft.com/office/drawing/2010/main" val="0"/>
+                        </a:ext>
+                      </a:extLst>
+                    </a:blip>
+                    <a:stretch>
+                      <a:fillRect/>
+                    </a:stretch>
+                  </pic:blipFill>
+                  <pic:spPr>
+                    <a:xfrm>
+                      <a:off x="0" y="0"/>
+                      <a:ext cx="7194856" cy="4217777"/>
+                    </a:xfrm>
+                    <a:prstGeom prst="rect">
+                      <a:avLst/>
+                    </a:prstGeom>
+                  </pic:spPr>
+                </pic:pic>
+              </a:graphicData>
+            </a:graphic>
+          </wp:inline>
+        </w:drawing>
+      </w:r>
+      <w:bookmarkStart w:id="0" w:name="_GoBack"/>
+      <w:bookmarkEnd w:id="0"/>
     </w:p>
     <w:sectPr>
       <w:pgSz w:w="11906" w:h="16838"/>
@@ -1850,7 +1994,7 @@
 </file>
 
 <file path=word/endnotes.xml><?xml version="1.0" encoding="utf-8"?>
-<w:endnotes xmlns:wpc="http://schemas.microsoft.com/office/word/2010/wordprocessingCanvas" xmlns:cx="http://schemas.microsoft.com/office/drawing/2014/chartex" xmlns:cx1="http://schemas.microsoft.com/office/drawing/2015/9/8/chartex" xmlns:mc="http://schemas.openxmlformats.org/markup-compatibility/2006" xmlns:o="urn:schemas-microsoft-com:office:office" xmlns:r="http://schemas.openxmlformats.org/officeDocument/2006/relationships" xmlns:m="http://schemas.openxmlformats.org/officeDocument/2006/math" xmlns:v="urn:schemas-microsoft-com:vml" xmlns:wp14="http://schemas.microsoft.com/office/word/2010/wordprocessingDrawing" xmlns:wp="http://schemas.openxmlformats.org/drawingml/2006/wordprocessingDrawing" xmlns:w10="urn:schemas-microsoft-com:office:word" xmlns:w="http://schemas.openxmlformats.org/wordprocessingml/2006/main" xmlns:w14="http://schemas.microsoft.com/office/word/2010/wordml" xmlns:w15="http://schemas.microsoft.com/office/word/2012/wordml" xmlns:w16se="http://schemas.microsoft.com/office/word/2015/wordml/symex" xmlns:wpg="http://schemas.microsoft.com/office/word/2010/wordprocessingGroup" xmlns:wpi="http://schemas.microsoft.com/office/word/2010/wordprocessingInk" xmlns:wne="http://schemas.microsoft.com/office/word/2006/wordml" xmlns:wps="http://schemas.microsoft.com/office/word/2010/wordprocessingShape" mc:Ignorable="w14 w15 w16se wp14">
+<w:endnotes xmlns:wpc="http://schemas.microsoft.com/office/word/2010/wordprocessingCanvas" xmlns:cx="http://schemas.microsoft.com/office/drawing/2014/chartex" xmlns:cx1="http://schemas.microsoft.com/office/drawing/2015/9/8/chartex" xmlns:cx2="http://schemas.microsoft.com/office/drawing/2015/10/21/chartex" xmlns:cx3="http://schemas.microsoft.com/office/drawing/2016/5/9/chartex" xmlns:cx4="http://schemas.microsoft.com/office/drawing/2016/5/10/chartex" xmlns:cx5="http://schemas.microsoft.com/office/drawing/2016/5/11/chartex" xmlns:cx6="http://schemas.microsoft.com/office/drawing/2016/5/12/chartex" xmlns:cx7="http://schemas.microsoft.com/office/drawing/2016/5/13/chartex" xmlns:cx8="http://schemas.microsoft.com/office/drawing/2016/5/14/chartex" xmlns:mc="http://schemas.openxmlformats.org/markup-compatibility/2006" xmlns:aink="http://schemas.microsoft.com/office/drawing/2016/ink" xmlns:am3d="http://schemas.microsoft.com/office/drawing/2017/model3d" xmlns:o="urn:schemas-microsoft-com:office:office" xmlns:r="http://schemas.openxmlformats.org/officeDocument/2006/relationships" xmlns:m="http://schemas.openxmlformats.org/officeDocument/2006/math" xmlns:v="urn:schemas-microsoft-com:vml" xmlns:wp14="http://schemas.microsoft.com/office/word/2010/wordprocessingDrawing" xmlns:wp="http://schemas.openxmlformats.org/drawingml/2006/wordprocessingDrawing" xmlns:w10="urn:schemas-microsoft-com:office:word" xmlns:w="http://schemas.openxmlformats.org/wordprocessingml/2006/main" xmlns:w14="http://schemas.microsoft.com/office/word/2010/wordml" xmlns:w15="http://schemas.microsoft.com/office/word/2012/wordml" xmlns:w16cid="http://schemas.microsoft.com/office/word/2016/wordml/cid" xmlns:w16se="http://schemas.microsoft.com/office/word/2015/wordml/symex" xmlns:wpg="http://schemas.microsoft.com/office/word/2010/wordprocessingGroup" xmlns:wpi="http://schemas.microsoft.com/office/word/2010/wordprocessingInk" xmlns:wne="http://schemas.microsoft.com/office/word/2006/wordml" xmlns:wps="http://schemas.microsoft.com/office/word/2010/wordprocessingShape" mc:Ignorable="w14 w15 w16se w16cid wp14">
   <w:endnote w:type="separator" w:id="-1">
     <w:p>
       <w:pPr>
@@ -1875,7 +2019,7 @@
 </file>
 
 <file path=word/footnotes.xml><?xml version="1.0" encoding="utf-8"?>
-<w:footnotes xmlns:wpc="http://schemas.microsoft.com/office/word/2010/wordprocessingCanvas" xmlns:cx="http://schemas.microsoft.com/office/drawing/2014/chartex" xmlns:cx1="http://schemas.microsoft.com/office/drawing/2015/9/8/chartex" xmlns:mc="http://schemas.openxmlformats.org/markup-compatibility/2006" xmlns:o="urn:schemas-microsoft-com:office:office" xmlns:r="http://schemas.openxmlformats.org/officeDocument/2006/relationships" xmlns:m="http://schemas.openxmlformats.org/officeDocument/2006/math" xmlns:v="urn:schemas-microsoft-com:vml" xmlns:wp14="http://schemas.microsoft.com/office/word/2010/wordprocessingDrawing" xmlns:wp="http://schemas.openxmlformats.org/drawingml/2006/wordprocessingDrawing" xmlns:w10="urn:schemas-microsoft-com:office:word" xmlns:w="http://schemas.openxmlformats.org/wordprocessingml/2006/main" xmlns:w14="http://schemas.microsoft.com/office/word/2010/wordml" xmlns:w15="http://schemas.microsoft.com/office/word/2012/wordml" xmlns:w16se="http://schemas.microsoft.com/office/word/2015/wordml/symex" xmlns:wpg="http://schemas.microsoft.com/office/word/2010/wordprocessingGroup" xmlns:wpi="http://schemas.microsoft.com/office/word/2010/wordprocessingInk" xmlns:wne="http://schemas.microsoft.com/office/word/2006/wordml" xmlns:wps="http://schemas.microsoft.com/office/word/2010/wordprocessingShape" mc:Ignorable="w14 w15 w16se wp14">
+<w:footnotes xmlns:wpc="http://schemas.microsoft.com/office/word/2010/wordprocessingCanvas" xmlns:cx="http://schemas.microsoft.com/office/drawing/2014/chartex" xmlns:cx1="http://schemas.microsoft.com/office/drawing/2015/9/8/chartex" xmlns:cx2="http://schemas.microsoft.com/office/drawing/2015/10/21/chartex" xmlns:cx3="http://schemas.microsoft.com/office/drawing/2016/5/9/chartex" xmlns:cx4="http://schemas.microsoft.com/office/drawing/2016/5/10/chartex" xmlns:cx5="http://schemas.microsoft.com/office/drawing/2016/5/11/chartex" xmlns:cx6="http://schemas.microsoft.com/office/drawing/2016/5/12/chartex" xmlns:cx7="http://schemas.microsoft.com/office/drawing/2016/5/13/chartex" xmlns:cx8="http://schemas.microsoft.com/office/drawing/2016/5/14/chartex" xmlns:mc="http://schemas.openxmlformats.org/markup-compatibility/2006" xmlns:aink="http://schemas.microsoft.com/office/drawing/2016/ink" xmlns:am3d="http://schemas.microsoft.com/office/drawing/2017/model3d" xmlns:o="urn:schemas-microsoft-com:office:office" xmlns:r="http://schemas.openxmlformats.org/officeDocument/2006/relationships" xmlns:m="http://schemas.openxmlformats.org/officeDocument/2006/math" xmlns:v="urn:schemas-microsoft-com:vml" xmlns:wp14="http://schemas.microsoft.com/office/word/2010/wordprocessingDrawing" xmlns:wp="http://schemas.openxmlformats.org/drawingml/2006/wordprocessingDrawing" xmlns:w10="urn:schemas-microsoft-com:office:word" xmlns:w="http://schemas.openxmlformats.org/wordprocessingml/2006/main" xmlns:w14="http://schemas.microsoft.com/office/word/2010/wordml" xmlns:w15="http://schemas.microsoft.com/office/word/2012/wordml" xmlns:w16cid="http://schemas.microsoft.com/office/word/2016/wordml/cid" xmlns:w16se="http://schemas.microsoft.com/office/word/2015/wordml/symex" xmlns:wpg="http://schemas.microsoft.com/office/word/2010/wordprocessingGroup" xmlns:wpi="http://schemas.microsoft.com/office/word/2010/wordprocessingInk" xmlns:wne="http://schemas.microsoft.com/office/word/2006/wordml" xmlns:wps="http://schemas.microsoft.com/office/word/2010/wordprocessingShape" mc:Ignorable="w14 w15 w16se w16cid wp14">
   <w:footnote w:type="separator" w:id="-1">
     <w:p>
       <w:pPr>
@@ -1900,7 +2044,7 @@
 </file>
 
 <file path=word/numbering.xml><?xml version="1.0" encoding="utf-8"?>
-<w:numbering xmlns:wpc="http://schemas.microsoft.com/office/word/2010/wordprocessingCanvas" xmlns:cx="http://schemas.microsoft.com/office/drawing/2014/chartex" xmlns:cx1="http://schemas.microsoft.com/office/drawing/2015/9/8/chartex" xmlns:mc="http://schemas.openxmlformats.org/markup-compatibility/2006" xmlns:o="urn:schemas-microsoft-com:office:office" xmlns:r="http://schemas.openxmlformats.org/officeDocument/2006/relationships" xmlns:m="http://schemas.openxmlformats.org/officeDocument/2006/math" xmlns:v="urn:schemas-microsoft-com:vml" xmlns:wp14="http://schemas.microsoft.com/office/word/2010/wordprocessingDrawing" xmlns:wp="http://schemas.openxmlformats.org/drawingml/2006/wordprocessingDrawing" xmlns:w10="urn:schemas-microsoft-com:office:word" xmlns:w="http://schemas.openxmlformats.org/wordprocessingml/2006/main" xmlns:w14="http://schemas.microsoft.com/office/word/2010/wordml" xmlns:w15="http://schemas.microsoft.com/office/word/2012/wordml" xmlns:w16se="http://schemas.microsoft.com/office/word/2015/wordml/symex" xmlns:wpg="http://schemas.microsoft.com/office/word/2010/wordprocessingGroup" xmlns:wpi="http://schemas.microsoft.com/office/word/2010/wordprocessingInk" xmlns:wne="http://schemas.microsoft.com/office/word/2006/wordml" xmlns:wps="http://schemas.microsoft.com/office/word/2010/wordprocessingShape" mc:Ignorable="w14 w15 w16se wp14">
+<w:numbering xmlns:wpc="http://schemas.microsoft.com/office/word/2010/wordprocessingCanvas" xmlns:cx="http://schemas.microsoft.com/office/drawing/2014/chartex" xmlns:cx1="http://schemas.microsoft.com/office/drawing/2015/9/8/chartex" xmlns:cx2="http://schemas.microsoft.com/office/drawing/2015/10/21/chartex" xmlns:cx3="http://schemas.microsoft.com/office/drawing/2016/5/9/chartex" xmlns:cx4="http://schemas.microsoft.com/office/drawing/2016/5/10/chartex" xmlns:cx5="http://schemas.microsoft.com/office/drawing/2016/5/11/chartex" xmlns:cx6="http://schemas.microsoft.com/office/drawing/2016/5/12/chartex" xmlns:cx7="http://schemas.microsoft.com/office/drawing/2016/5/13/chartex" xmlns:cx8="http://schemas.microsoft.com/office/drawing/2016/5/14/chartex" xmlns:mc="http://schemas.openxmlformats.org/markup-compatibility/2006" xmlns:aink="http://schemas.microsoft.com/office/drawing/2016/ink" xmlns:am3d="http://schemas.microsoft.com/office/drawing/2017/model3d" xmlns:o="urn:schemas-microsoft-com:office:office" xmlns:r="http://schemas.openxmlformats.org/officeDocument/2006/relationships" xmlns:m="http://schemas.openxmlformats.org/officeDocument/2006/math" xmlns:v="urn:schemas-microsoft-com:vml" xmlns:wp14="http://schemas.microsoft.com/office/word/2010/wordprocessingDrawing" xmlns:wp="http://schemas.openxmlformats.org/drawingml/2006/wordprocessingDrawing" xmlns:w10="urn:schemas-microsoft-com:office:word" xmlns:w="http://schemas.openxmlformats.org/wordprocessingml/2006/main" xmlns:w14="http://schemas.microsoft.com/office/word/2010/wordml" xmlns:w15="http://schemas.microsoft.com/office/word/2012/wordml" xmlns:w16cid="http://schemas.microsoft.com/office/word/2016/wordml/cid" xmlns:w16se="http://schemas.microsoft.com/office/word/2015/wordml/symex" xmlns:wpg="http://schemas.microsoft.com/office/word/2010/wordprocessingGroup" xmlns:wpi="http://schemas.microsoft.com/office/word/2010/wordprocessingInk" xmlns:wne="http://schemas.microsoft.com/office/word/2006/wordml" xmlns:wps="http://schemas.microsoft.com/office/word/2010/wordprocessingShape" mc:Ignorable="w14 w15 w16se w16cid wp14">
   <w:abstractNum w:abstractNumId="0" w15:restartNumberingAfterBreak="0">
     <w:nsid w:val="4A68419A"/>
     <w:multiLevelType w:val="hybridMultilevel"/>
@@ -2021,7 +2165,7 @@
 </file>
 
 <file path=word/styles.xml><?xml version="1.0" encoding="utf-8"?>
-<w:styles xmlns:mc="http://schemas.openxmlformats.org/markup-compatibility/2006" xmlns:r="http://schemas.openxmlformats.org/officeDocument/2006/relationships" xmlns:w="http://schemas.openxmlformats.org/wordprocessingml/2006/main" xmlns:w14="http://schemas.microsoft.com/office/word/2010/wordml" xmlns:w15="http://schemas.microsoft.com/office/word/2012/wordml" xmlns:w16se="http://schemas.microsoft.com/office/word/2015/wordml/symex" mc:Ignorable="w14 w15 w16se">
+<w:styles xmlns:mc="http://schemas.openxmlformats.org/markup-compatibility/2006" xmlns:r="http://schemas.openxmlformats.org/officeDocument/2006/relationships" xmlns:w="http://schemas.openxmlformats.org/wordprocessingml/2006/main" xmlns:w14="http://schemas.microsoft.com/office/word/2010/wordml" xmlns:w15="http://schemas.microsoft.com/office/word/2012/wordml" xmlns:w16cid="http://schemas.microsoft.com/office/word/2016/wordml/cid" xmlns:w16se="http://schemas.microsoft.com/office/word/2015/wordml/symex" mc:Ignorable="w14 w15 w16se w16cid">
   <w:docDefaults>
     <w:rPrDefault>
       <w:rPr>
@@ -2037,7 +2181,7 @@
       </w:pPr>
     </w:pPrDefault>
   </w:docDefaults>
-  <w:latentStyles w:defLockedState="0" w:defUIPriority="99" w:defSemiHidden="0" w:defUnhideWhenUsed="0" w:defQFormat="0" w:count="371">
+  <w:latentStyles w:defLockedState="0" w:defUIPriority="99" w:defSemiHidden="0" w:defUnhideWhenUsed="0" w:defQFormat="0" w:count="375">
     <w:lsdException w:name="Normal" w:uiPriority="0" w:qFormat="1"/>
     <w:lsdException w:name="heading 1" w:uiPriority="9" w:qFormat="1"/>
     <w:lsdException w:name="heading 2" w:semiHidden="1" w:uiPriority="9" w:unhideWhenUsed="1" w:qFormat="1"/>
@@ -2143,7 +2287,6 @@
     <w:lsdException w:name="HTML Sample" w:semiHidden="1" w:unhideWhenUsed="1"/>
     <w:lsdException w:name="HTML Typewriter" w:semiHidden="1" w:unhideWhenUsed="1"/>
     <w:lsdException w:name="HTML Variable" w:semiHidden="1" w:unhideWhenUsed="1"/>
-    <w:lsdException w:name="Normal Table" w:semiHidden="1" w:unhideWhenUsed="1"/>
     <w:lsdException w:name="annotation subject" w:semiHidden="1" w:unhideWhenUsed="1"/>
     <w:lsdException w:name="No List" w:semiHidden="1" w:unhideWhenUsed="1"/>
     <w:lsdException w:name="Outline List 1" w:semiHidden="1" w:unhideWhenUsed="1"/>
@@ -2187,10 +2330,8 @@
     <w:lsdException w:name="Table Elegant" w:semiHidden="1" w:unhideWhenUsed="1"/>
     <w:lsdException w:name="Table Professional" w:semiHidden="1" w:unhideWhenUsed="1"/>
     <w:lsdException w:name="Table Subtle 1" w:semiHidden="1" w:unhideWhenUsed="1"/>
-    <w:lsdException w:name="Table Subtle 2" w:semiHidden="1" w:unhideWhenUsed="1"/>
     <w:lsdException w:name="Table Web 1" w:semiHidden="1" w:unhideWhenUsed="1"/>
     <w:lsdException w:name="Table Web 2" w:semiHidden="1" w:unhideWhenUsed="1"/>
-    <w:lsdException w:name="Table Web 3" w:semiHidden="1" w:unhideWhenUsed="1"/>
     <w:lsdException w:name="Balloon Text" w:semiHidden="1" w:unhideWhenUsed="1"/>
     <w:lsdException w:name="Table Grid" w:uiPriority="39"/>
     <w:lsdException w:name="Table Theme" w:semiHidden="1" w:unhideWhenUsed="1"/>
@@ -2409,18 +2550,22 @@
     <w:lsdException w:name="List Table 5 Dark Accent 6" w:uiPriority="50"/>
     <w:lsdException w:name="List Table 6 Colorful Accent 6" w:uiPriority="51"/>
     <w:lsdException w:name="List Table 7 Colorful Accent 6" w:uiPriority="52"/>
+    <w:lsdException w:name="Mention" w:semiHidden="1" w:unhideWhenUsed="1"/>
+    <w:lsdException w:name="Smart Hyperlink" w:semiHidden="1" w:unhideWhenUsed="1"/>
+    <w:lsdException w:name="Hashtag" w:semiHidden="1" w:unhideWhenUsed="1"/>
+    <w:lsdException w:name="Unresolved Mention" w:semiHidden="1" w:unhideWhenUsed="1"/>
   </w:latentStyles>
   <w:style w:type="paragraph" w:default="1" w:styleId="Normal">
     <w:name w:val="Normal"/>
     <w:qFormat/>
   </w:style>
-  <w:style w:type="character" w:default="1" w:styleId="Fontepargpadro">
+  <w:style w:type="character" w:default="1" w:styleId="DefaultParagraphFont">
     <w:name w:val="Default Paragraph Font"/>
     <w:uiPriority w:val="1"/>
     <w:semiHidden/>
     <w:unhideWhenUsed/>
   </w:style>
-  <w:style w:type="table" w:default="1" w:styleId="Tabelanormal">
+  <w:style w:type="table" w:default="1" w:styleId="TableNormal">
     <w:name w:val="Normal Table"/>
     <w:uiPriority w:val="99"/>
     <w:semiHidden/>
@@ -2435,13 +2580,13 @@
       </w:tblCellMar>
     </w:tblPr>
   </w:style>
-  <w:style w:type="numbering" w:default="1" w:styleId="Semlista">
+  <w:style w:type="numbering" w:default="1" w:styleId="NoList">
     <w:name w:val="No List"/>
     <w:uiPriority w:val="99"/>
     <w:semiHidden/>
     <w:unhideWhenUsed/>
   </w:style>
-  <w:style w:type="paragraph" w:styleId="PargrafodaLista">
+  <w:style w:type="paragraph" w:styleId="ListParagraph">
     <w:name w:val="List Paragraph"/>
     <w:basedOn w:val="Normal"/>
     <w:uiPriority w:val="34"/>
@@ -2452,10 +2597,10 @@
       <w:contextualSpacing/>
     </w:pPr>
   </w:style>
-  <w:style w:type="paragraph" w:styleId="Cabealho">
+  <w:style w:type="paragraph" w:styleId="Header">
     <w:name w:val="header"/>
     <w:basedOn w:val="Normal"/>
-    <w:link w:val="CabealhoChar"/>
+    <w:link w:val="HeaderChar"/>
     <w:uiPriority w:val="99"/>
     <w:unhideWhenUsed/>
     <w:rsid w:val="00674DBA"/>
@@ -2467,17 +2612,17 @@
       <w:spacing w:after="0" w:line="240" w:lineRule="auto"/>
     </w:pPr>
   </w:style>
-  <w:style w:type="character" w:customStyle="1" w:styleId="CabealhoChar">
-    <w:name w:val="Cabeçalho Char"/>
-    <w:basedOn w:val="Fontepargpadro"/>
-    <w:link w:val="Cabealho"/>
+  <w:style w:type="character" w:customStyle="1" w:styleId="HeaderChar">
+    <w:name w:val="Header Char"/>
+    <w:basedOn w:val="DefaultParagraphFont"/>
+    <w:link w:val="Header"/>
     <w:uiPriority w:val="99"/>
     <w:rsid w:val="00674DBA"/>
   </w:style>
-  <w:style w:type="paragraph" w:styleId="Rodap">
+  <w:style w:type="paragraph" w:styleId="Footer">
     <w:name w:val="footer"/>
     <w:basedOn w:val="Normal"/>
-    <w:link w:val="RodapChar"/>
+    <w:link w:val="FooterChar"/>
     <w:uiPriority w:val="99"/>
     <w:unhideWhenUsed/>
     <w:rsid w:val="00674DBA"/>
@@ -2489,10 +2634,10 @@
       <w:spacing w:after="0" w:line="240" w:lineRule="auto"/>
     </w:pPr>
   </w:style>
-  <w:style w:type="character" w:customStyle="1" w:styleId="RodapChar">
-    <w:name w:val="Rodapé Char"/>
-    <w:basedOn w:val="Fontepargpadro"/>
-    <w:link w:val="Rodap"/>
+  <w:style w:type="character" w:customStyle="1" w:styleId="FooterChar">
+    <w:name w:val="Footer Char"/>
+    <w:basedOn w:val="DefaultParagraphFont"/>
+    <w:link w:val="Footer"/>
     <w:uiPriority w:val="99"/>
     <w:rsid w:val="00674DBA"/>
   </w:style>

</xml_diff>